<commit_message>
modify Lecture-8 of Section-2
</commit_message>
<xml_diff>
--- a/Section-2/Lecture-8.docx
+++ b/Section-2/Lecture-8.docx
@@ -1,6 +1,6 @@
 
 <file path=word/document.xml><?xml version="1.0" encoding="utf-8"?>
-<w:document xmlns:wpc="http://schemas.microsoft.com/office/word/2010/wordprocessingCanvas" xmlns:cx="http://schemas.microsoft.com/office/drawing/2014/chartex" xmlns:mc="http://schemas.openxmlformats.org/markup-compatibility/2006" xmlns:o="urn:schemas-microsoft-com:office:office" xmlns:r="http://schemas.openxmlformats.org/officeDocument/2006/relationships" xmlns:m="http://schemas.openxmlformats.org/officeDocument/2006/math" xmlns:v="urn:schemas-microsoft-com:vml" xmlns:wp14="http://schemas.microsoft.com/office/word/2010/wordprocessingDrawing" xmlns:wp="http://schemas.openxmlformats.org/drawingml/2006/wordprocessingDrawing" xmlns:w10="urn:schemas-microsoft-com:office:word" xmlns:w="http://schemas.openxmlformats.org/wordprocessingml/2006/main" xmlns:w14="http://schemas.microsoft.com/office/word/2010/wordml" xmlns:w15="http://schemas.microsoft.com/office/word/2012/wordml" xmlns:w16se="http://schemas.microsoft.com/office/word/2015/wordml/symex" xmlns:wpg="http://schemas.microsoft.com/office/word/2010/wordprocessingGroup" xmlns:wpi="http://schemas.microsoft.com/office/word/2010/wordprocessingInk" xmlns:wne="http://schemas.microsoft.com/office/word/2006/wordml" xmlns:wps="http://schemas.microsoft.com/office/word/2010/wordprocessingShape" mc:Ignorable="w14 w15 w16se wp14">
+<w:document xmlns:wpc="http://schemas.microsoft.com/office/word/2010/wordprocessingCanvas" xmlns:mc="http://schemas.openxmlformats.org/markup-compatibility/2006" xmlns:o="urn:schemas-microsoft-com:office:office" xmlns:r="http://schemas.openxmlformats.org/officeDocument/2006/relationships" xmlns:m="http://schemas.openxmlformats.org/officeDocument/2006/math" xmlns:v="urn:schemas-microsoft-com:vml" xmlns:wp14="http://schemas.microsoft.com/office/word/2010/wordprocessingDrawing" xmlns:wp="http://schemas.openxmlformats.org/drawingml/2006/wordprocessingDrawing" xmlns:w10="urn:schemas-microsoft-com:office:word" xmlns:w="http://schemas.openxmlformats.org/wordprocessingml/2006/main" xmlns:w14="http://schemas.microsoft.com/office/word/2010/wordml" xmlns:w15="http://schemas.microsoft.com/office/word/2012/wordml" xmlns:wpg="http://schemas.microsoft.com/office/word/2010/wordprocessingGroup" xmlns:wpi="http://schemas.microsoft.com/office/word/2010/wordprocessingInk" xmlns:wne="http://schemas.microsoft.com/office/word/2006/wordml" xmlns:wps="http://schemas.microsoft.com/office/word/2010/wordprocessingShape" mc:Ignorable="w14 w15 wp14">
   <w:body>
     <w:p>
       <w:pPr>
@@ -137,7 +137,7 @@
                     <pic:cNvPicPr/>
                   </pic:nvPicPr>
                   <pic:blipFill>
-                    <a:blip r:embed="rId6">
+                    <a:blip r:embed="rId8">
                       <a:extLst>
                         <a:ext uri="{28A0092B-C50C-407E-A947-70E740481C1C}">
                           <a14:useLocalDpi xmlns:a14="http://schemas.microsoft.com/office/drawing/2010/main" val="0"/>
@@ -163,12 +163,21 @@
           </wp:anchor>
         </w:drawing>
       </w:r>
-      <w:r>
-        <w:rPr>
-          <w:sz w:val="32"/>
-          <w:szCs w:val="32"/>
-        </w:rPr>
-        <w:t xml:space="preserve">Keçən </w:t>
+      <w:proofErr w:type="spellStart"/>
+      <w:r>
+        <w:rPr>
+          <w:sz w:val="32"/>
+          <w:szCs w:val="32"/>
+        </w:rPr>
+        <w:t>Keçən</w:t>
+      </w:r>
+      <w:proofErr w:type="spellEnd"/>
+      <w:r>
+        <w:rPr>
+          <w:sz w:val="32"/>
+          <w:szCs w:val="32"/>
+        </w:rPr>
+        <w:t xml:space="preserve"> </w:t>
       </w:r>
       <w:proofErr w:type="spellStart"/>
       <w:r>
@@ -349,7 +358,7 @@
                     <pic:cNvPicPr/>
                   </pic:nvPicPr>
                   <pic:blipFill>
-                    <a:blip r:embed="rId7" cstate="print">
+                    <a:blip r:embed="rId9" cstate="print">
                       <a:extLst>
                         <a:ext uri="{28A0092B-C50C-407E-A947-70E740481C1C}">
                           <a14:useLocalDpi xmlns:a14="http://schemas.microsoft.com/office/drawing/2010/main" val="0"/>
@@ -878,7 +887,7 @@
                     <pic:cNvPicPr/>
                   </pic:nvPicPr>
                   <pic:blipFill>
-                    <a:blip r:embed="rId8" cstate="print">
+                    <a:blip r:embed="rId10" cstate="print">
                       <a:extLst>
                         <a:ext uri="{28A0092B-C50C-407E-A947-70E740481C1C}">
                           <a14:useLocalDpi xmlns:a14="http://schemas.microsoft.com/office/drawing/2010/main" val="0"/>
@@ -948,10 +957,10 @@
           <wp:anchor distT="0" distB="0" distL="114300" distR="114300" simplePos="0" relativeHeight="251661312" behindDoc="0" locked="0" layoutInCell="1" allowOverlap="1" wp14:anchorId="17974913" wp14:editId="21DB2337">
             <wp:simplePos x="0" y="0"/>
             <wp:positionH relativeFrom="column">
-              <wp:posOffset>-193964</wp:posOffset>
+              <wp:posOffset>-145473</wp:posOffset>
             </wp:positionH>
-            <wp:positionV relativeFrom="paragraph">
-              <wp:posOffset>2420793</wp:posOffset>
+            <wp:positionV relativeFrom="page">
+              <wp:posOffset>4170218</wp:posOffset>
             </wp:positionV>
             <wp:extent cx="5943600" cy="1569720"/>
             <wp:effectExtent l="0" t="0" r="0" b="0"/>
@@ -968,7 +977,7 @@
                     <pic:cNvPicPr/>
                   </pic:nvPicPr>
                   <pic:blipFill>
-                    <a:blip r:embed="rId9" cstate="print">
+                    <a:blip r:embed="rId11" cstate="print">
                       <a:extLst>
                         <a:ext uri="{28A0092B-C50C-407E-A947-70E740481C1C}">
                           <a14:useLocalDpi xmlns:a14="http://schemas.microsoft.com/office/drawing/2010/main" val="0"/>
@@ -1569,27 +1578,19 @@
       </w:pPr>
       <w:r>
         <w:rPr>
-          <w:sz w:val="32"/>
-          <w:szCs w:val="32"/>
-          <w:lang w:val="az-Latn-AZ"/>
+          <w:noProof/>
+          <w:sz w:val="32"/>
+          <w:szCs w:val="32"/>
         </w:rPr>
         <w:lastRenderedPageBreak/>
-        <w:t xml:space="preserve">Gördüyünüz kimi yuxarıdakı şəkildə olan query-də biz </w:t>
-      </w:r>
-      <w:r>
-        <w:rPr>
-          <w:noProof/>
-          <w:sz w:val="32"/>
-          <w:szCs w:val="32"/>
-        </w:rPr>
         <w:drawing>
-          <wp:anchor distT="0" distB="0" distL="114300" distR="114300" simplePos="0" relativeHeight="251662336" behindDoc="0" locked="0" layoutInCell="1" allowOverlap="1" wp14:anchorId="3F55DA93" wp14:editId="5BAF175C">
+          <wp:anchor distT="0" distB="0" distL="114300" distR="114300" simplePos="0" relativeHeight="251662336" behindDoc="0" locked="0" layoutInCell="1" allowOverlap="1" wp14:anchorId="4FEAD3C5" wp14:editId="7ECB079A">
             <wp:simplePos x="0" y="0"/>
             <wp:positionH relativeFrom="column">
-              <wp:posOffset>221269</wp:posOffset>
+              <wp:posOffset>200602</wp:posOffset>
             </wp:positionH>
-            <wp:positionV relativeFrom="paragraph">
-              <wp:posOffset>116</wp:posOffset>
+            <wp:positionV relativeFrom="page">
+              <wp:posOffset>69273</wp:posOffset>
             </wp:positionV>
             <wp:extent cx="5943600" cy="2025015"/>
             <wp:effectExtent l="0" t="0" r="0" b="0"/>
@@ -1606,7 +1607,7 @@
                     <pic:cNvPicPr/>
                   </pic:nvPicPr>
                   <pic:blipFill>
-                    <a:blip r:embed="rId10" cstate="print">
+                    <a:blip r:embed="rId12" cstate="print">
                       <a:extLst>
                         <a:ext uri="{28A0092B-C50C-407E-A947-70E740481C1C}">
                           <a14:useLocalDpi xmlns:a14="http://schemas.microsoft.com/office/drawing/2010/main" val="0"/>
@@ -1634,6 +1635,22 @@
       </w:r>
       <w:r>
         <w:rPr>
+          <w:sz w:val="32"/>
+          <w:szCs w:val="32"/>
+          <w:lang w:val="az-Latn-AZ"/>
+        </w:rPr>
+        <w:t>g</w:t>
+      </w:r>
+      <w:r>
+        <w:rPr>
+          <w:sz w:val="32"/>
+          <w:szCs w:val="32"/>
+          <w:lang w:val="az-Latn-AZ"/>
+        </w:rPr>
+        <w:t xml:space="preserve">ördüyünüz kimi yuxarıdakı şəkildə olan query-də biz </w:t>
+      </w:r>
+      <w:r>
+        <w:rPr>
           <w:b/>
           <w:sz w:val="32"/>
           <w:szCs w:val="32"/>
@@ -1738,7 +1755,7 @@
                     <pic:cNvPicPr/>
                   </pic:nvPicPr>
                   <pic:blipFill>
-                    <a:blip r:embed="rId11" cstate="print">
+                    <a:blip r:embed="rId13" cstate="print">
                       <a:extLst>
                         <a:ext uri="{28A0092B-C50C-407E-A947-70E740481C1C}">
                           <a14:useLocalDpi xmlns:a14="http://schemas.microsoft.com/office/drawing/2010/main" val="0"/>
@@ -1830,228 +1847,18 @@
       </w:pPr>
       <w:r>
         <w:rPr>
-          <w:sz w:val="32"/>
-          <w:szCs w:val="32"/>
-          <w:lang w:val="az-Latn-AZ"/>
-        </w:rPr>
-        <w:t xml:space="preserve">Gördüyümüz kimi burada biz </w:t>
-      </w:r>
-      <w:r>
-        <w:rPr>
-          <w:b/>
-          <w:sz w:val="32"/>
-          <w:szCs w:val="32"/>
-          <w:lang w:val="az-Latn-AZ"/>
-        </w:rPr>
-        <w:t>hi</w:t>
-      </w:r>
-      <w:proofErr w:type="spellStart"/>
-      <w:r>
-        <w:rPr>
-          <w:b/>
-          <w:sz w:val="32"/>
-          <w:szCs w:val="32"/>
-        </w:rPr>
-        <w:t>redate</w:t>
-      </w:r>
-      <w:proofErr w:type="spellEnd"/>
-      <w:r>
-        <w:rPr>
-          <w:b/>
-          <w:sz w:val="32"/>
-          <w:szCs w:val="32"/>
-        </w:rPr>
-        <w:t xml:space="preserve"> </w:t>
-      </w:r>
-      <w:r>
-        <w:rPr>
-          <w:sz w:val="32"/>
-          <w:szCs w:val="32"/>
-        </w:rPr>
-        <w:t xml:space="preserve">column-a </w:t>
-      </w:r>
-      <w:r>
-        <w:rPr>
-          <w:sz w:val="32"/>
-          <w:szCs w:val="32"/>
-          <w:lang w:val="az-Latn-AZ"/>
-        </w:rPr>
-        <w:t xml:space="preserve">əsasən </w:t>
-      </w:r>
-      <w:r>
-        <w:rPr>
-          <w:b/>
-          <w:sz w:val="32"/>
-          <w:szCs w:val="32"/>
-        </w:rPr>
-        <w:t xml:space="preserve">BETWEEN </w:t>
-      </w:r>
-      <w:proofErr w:type="spellStart"/>
-      <w:r>
-        <w:rPr>
-          <w:sz w:val="32"/>
-          <w:szCs w:val="32"/>
-        </w:rPr>
-        <w:t>operatorundan</w:t>
-      </w:r>
-      <w:proofErr w:type="spellEnd"/>
-      <w:r>
-        <w:rPr>
-          <w:sz w:val="32"/>
-          <w:szCs w:val="32"/>
-        </w:rPr>
-        <w:t xml:space="preserve"> </w:t>
-      </w:r>
-      <w:proofErr w:type="spellStart"/>
-      <w:r>
-        <w:rPr>
-          <w:sz w:val="32"/>
-          <w:szCs w:val="32"/>
-        </w:rPr>
-        <w:t>istifad</w:t>
-      </w:r>
-      <w:proofErr w:type="spellEnd"/>
-      <w:r>
-        <w:rPr>
-          <w:sz w:val="32"/>
-          <w:szCs w:val="32"/>
-          <w:lang w:val="az-Latn-AZ"/>
-        </w:rPr>
-        <w:t xml:space="preserve">ə etmiş olduq və burada dedik ki, </w:t>
-      </w:r>
-      <w:r>
-        <w:rPr>
-          <w:b/>
-          <w:sz w:val="32"/>
-          <w:szCs w:val="32"/>
-          <w:lang w:val="az-Latn-AZ"/>
-        </w:rPr>
-        <w:t xml:space="preserve">bizə 1981-ci ildən 1988-ə qədər olan aralığına tuş gələn </w:t>
-      </w:r>
-      <w:r>
-        <w:rPr>
-          <w:sz w:val="32"/>
-          <w:szCs w:val="32"/>
-          <w:lang w:val="az-Latn-AZ"/>
-        </w:rPr>
-        <w:t xml:space="preserve">hiredate </w:t>
-      </w:r>
-      <w:r>
-        <w:rPr>
-          <w:b/>
-          <w:sz w:val="32"/>
-          <w:szCs w:val="32"/>
-          <w:lang w:val="az-Latn-AZ"/>
-        </w:rPr>
-        <w:t>sütununda olan dəyərlərə görə</w:t>
-      </w:r>
-      <w:r>
-        <w:rPr>
-          <w:b/>
-          <w:sz w:val="32"/>
-          <w:szCs w:val="32"/>
-          <w:lang w:val="az-Latn-AZ"/>
-        </w:rPr>
-        <w:t xml:space="preserve"> employee-ların məlumatlarını ver.</w:t>
-      </w:r>
-      <w:r>
-        <w:rPr>
-          <w:b/>
-          <w:sz w:val="32"/>
-          <w:szCs w:val="32"/>
-          <w:lang w:val="az-Latn-AZ"/>
-        </w:rPr>
-        <w:t xml:space="preserve"> </w:t>
-      </w:r>
-      <w:r>
-        <w:rPr>
-          <w:sz w:val="32"/>
-          <w:szCs w:val="32"/>
-          <w:lang w:val="az-Latn-AZ"/>
-        </w:rPr>
-        <w:t xml:space="preserve">Qeyd edək ki, burada biz </w:t>
-      </w:r>
-      <w:r>
-        <w:rPr>
-          <w:b/>
-          <w:sz w:val="32"/>
-          <w:szCs w:val="32"/>
-          <w:lang w:val="az-Latn-AZ"/>
-        </w:rPr>
-        <w:t xml:space="preserve">DATE </w:t>
-      </w:r>
-      <w:r>
-        <w:rPr>
-          <w:sz w:val="32"/>
-          <w:szCs w:val="32"/>
-          <w:lang w:val="az-Latn-AZ"/>
-        </w:rPr>
-        <w:t xml:space="preserve">tipinə xas olan dəyərlərə görə </w:t>
-      </w:r>
-      <w:r>
-        <w:rPr>
-          <w:b/>
-          <w:sz w:val="32"/>
-          <w:szCs w:val="32"/>
-        </w:rPr>
-        <w:t xml:space="preserve">BETWEEN </w:t>
-      </w:r>
-      <w:proofErr w:type="spellStart"/>
-      <w:r>
-        <w:rPr>
-          <w:sz w:val="32"/>
-          <w:szCs w:val="32"/>
-        </w:rPr>
-        <w:t>operatorunu</w:t>
-      </w:r>
-      <w:proofErr w:type="spellEnd"/>
-      <w:r>
-        <w:rPr>
-          <w:sz w:val="32"/>
-          <w:szCs w:val="32"/>
-        </w:rPr>
-        <w:t xml:space="preserve"> </w:t>
-      </w:r>
-      <w:proofErr w:type="spellStart"/>
-      <w:r>
-        <w:rPr>
-          <w:sz w:val="32"/>
-          <w:szCs w:val="32"/>
-        </w:rPr>
-        <w:t>istifa</w:t>
-      </w:r>
-      <w:proofErr w:type="spellEnd"/>
-      <w:r>
-        <w:rPr>
-          <w:sz w:val="32"/>
-          <w:szCs w:val="32"/>
-          <w:lang w:val="az-Latn-AZ"/>
-        </w:rPr>
-        <w:t>də etmiş olduq. İndi isə gəlin rəqəmlər ilə necə istifadə olunur aşağıdakı şəkildə olan query-ə baxaq.</w:t>
-      </w:r>
-    </w:p>
-    <w:p>
-      <w:pPr>
-        <w:rPr>
-          <w:sz w:val="32"/>
-          <w:szCs w:val="32"/>
-        </w:rPr>
-      </w:pPr>
-      <w:r>
-        <w:rPr>
           <w:noProof/>
           <w:sz w:val="32"/>
           <w:szCs w:val="32"/>
         </w:rPr>
-        <w:lastRenderedPageBreak/>
         <w:drawing>
-          <wp:anchor distT="0" distB="0" distL="114300" distR="114300" simplePos="0" relativeHeight="251664384" behindDoc="0" locked="0" layoutInCell="1" allowOverlap="1">
+          <wp:anchor distT="0" distB="0" distL="114300" distR="114300" simplePos="0" relativeHeight="251664384" behindDoc="0" locked="0" layoutInCell="1" allowOverlap="1" wp14:anchorId="0F12FAE0" wp14:editId="662F1B92">
             <wp:simplePos x="0" y="0"/>
             <wp:positionH relativeFrom="margin">
               <wp:align>right</wp:align>
             </wp:positionH>
-            <wp:positionV relativeFrom="paragraph">
-              <wp:posOffset>404</wp:posOffset>
+            <wp:positionV relativeFrom="page">
+              <wp:posOffset>8285018</wp:posOffset>
             </wp:positionV>
             <wp:extent cx="5943600" cy="1673860"/>
             <wp:effectExtent l="0" t="0" r="0" b="2540"/>
@@ -2068,7 +1875,7 @@
                     <pic:cNvPicPr/>
                   </pic:nvPicPr>
                   <pic:blipFill>
-                    <a:blip r:embed="rId12" cstate="print">
+                    <a:blip r:embed="rId14" cstate="print">
                       <a:extLst>
                         <a:ext uri="{28A0092B-C50C-407E-A947-70E740481C1C}">
                           <a14:useLocalDpi xmlns:a14="http://schemas.microsoft.com/office/drawing/2010/main" val="0"/>
@@ -2100,6 +1907,242 @@
           <w:szCs w:val="32"/>
           <w:lang w:val="az-Latn-AZ"/>
         </w:rPr>
+        <w:t>g</w:t>
+      </w:r>
+      <w:r>
+        <w:rPr>
+          <w:sz w:val="32"/>
+          <w:szCs w:val="32"/>
+          <w:lang w:val="az-Latn-AZ"/>
+        </w:rPr>
+        <w:t xml:space="preserve">ördüyümüz kimi burada biz </w:t>
+      </w:r>
+      <w:r>
+        <w:rPr>
+          <w:b/>
+          <w:sz w:val="32"/>
+          <w:szCs w:val="32"/>
+          <w:lang w:val="az-Latn-AZ"/>
+        </w:rPr>
+        <w:t>hi</w:t>
+      </w:r>
+      <w:proofErr w:type="spellStart"/>
+      <w:r>
+        <w:rPr>
+          <w:b/>
+          <w:sz w:val="32"/>
+          <w:szCs w:val="32"/>
+        </w:rPr>
+        <w:t>redate</w:t>
+      </w:r>
+      <w:proofErr w:type="spellEnd"/>
+      <w:r>
+        <w:rPr>
+          <w:b/>
+          <w:sz w:val="32"/>
+          <w:szCs w:val="32"/>
+        </w:rPr>
+        <w:t xml:space="preserve"> </w:t>
+      </w:r>
+      <w:r>
+        <w:rPr>
+          <w:sz w:val="32"/>
+          <w:szCs w:val="32"/>
+        </w:rPr>
+        <w:t xml:space="preserve">column-a </w:t>
+      </w:r>
+      <w:r>
+        <w:rPr>
+          <w:sz w:val="32"/>
+          <w:szCs w:val="32"/>
+          <w:lang w:val="az-Latn-AZ"/>
+        </w:rPr>
+        <w:t xml:space="preserve">əsasən </w:t>
+      </w:r>
+      <w:r>
+        <w:rPr>
+          <w:b/>
+          <w:sz w:val="32"/>
+          <w:szCs w:val="32"/>
+        </w:rPr>
+        <w:t xml:space="preserve">BETWEEN </w:t>
+      </w:r>
+      <w:proofErr w:type="spellStart"/>
+      <w:r>
+        <w:rPr>
+          <w:sz w:val="32"/>
+          <w:szCs w:val="32"/>
+        </w:rPr>
+        <w:t>operatorundan</w:t>
+      </w:r>
+      <w:proofErr w:type="spellEnd"/>
+      <w:r>
+        <w:rPr>
+          <w:sz w:val="32"/>
+          <w:szCs w:val="32"/>
+        </w:rPr>
+        <w:t xml:space="preserve"> </w:t>
+      </w:r>
+      <w:proofErr w:type="spellStart"/>
+      <w:r>
+        <w:rPr>
+          <w:sz w:val="32"/>
+          <w:szCs w:val="32"/>
+        </w:rPr>
+        <w:t>istifad</w:t>
+      </w:r>
+      <w:proofErr w:type="spellEnd"/>
+      <w:r>
+        <w:rPr>
+          <w:sz w:val="32"/>
+          <w:szCs w:val="32"/>
+          <w:lang w:val="az-Latn-AZ"/>
+        </w:rPr>
+        <w:t xml:space="preserve">ə etmiş olduq və burada dedik ki, </w:t>
+      </w:r>
+      <w:r>
+        <w:rPr>
+          <w:b/>
+          <w:sz w:val="32"/>
+          <w:szCs w:val="32"/>
+          <w:lang w:val="az-Latn-AZ"/>
+        </w:rPr>
+        <w:t>bizə 1981-ci ildən 1988-ə qədər olan aralığına tuş gələ</w:t>
+      </w:r>
+      <w:r>
+        <w:rPr>
+          <w:b/>
+          <w:sz w:val="32"/>
+          <w:szCs w:val="32"/>
+          <w:lang w:val="az-Latn-AZ"/>
+        </w:rPr>
+        <w:t>n</w:t>
+      </w:r>
+      <w:r>
+        <w:rPr>
+          <w:b/>
+          <w:sz w:val="32"/>
+          <w:szCs w:val="32"/>
+          <w:lang w:val="az-Latn-AZ"/>
+        </w:rPr>
+        <w:t xml:space="preserve"> dəyərlərə görə</w:t>
+      </w:r>
+      <w:r>
+        <w:rPr>
+          <w:b/>
+          <w:sz w:val="32"/>
+          <w:szCs w:val="32"/>
+          <w:lang w:val="az-Latn-AZ"/>
+        </w:rPr>
+        <w:t xml:space="preserve"> employee-ların məlumatlarını ver.</w:t>
+      </w:r>
+      <w:r>
+        <w:rPr>
+          <w:b/>
+          <w:sz w:val="32"/>
+          <w:szCs w:val="32"/>
+          <w:lang w:val="az-Latn-AZ"/>
+        </w:rPr>
+        <w:t xml:space="preserve"> </w:t>
+      </w:r>
+      <w:r>
+        <w:rPr>
+          <w:sz w:val="32"/>
+          <w:szCs w:val="32"/>
+          <w:lang w:val="az-Latn-AZ"/>
+        </w:rPr>
+        <w:t xml:space="preserve">Qeyd edək ki, burada biz </w:t>
+      </w:r>
+      <w:r>
+        <w:rPr>
+          <w:b/>
+          <w:sz w:val="32"/>
+          <w:szCs w:val="32"/>
+          <w:lang w:val="az-Latn-AZ"/>
+        </w:rPr>
+        <w:t xml:space="preserve">DATE </w:t>
+      </w:r>
+      <w:r>
+        <w:rPr>
+          <w:sz w:val="32"/>
+          <w:szCs w:val="32"/>
+          <w:lang w:val="az-Latn-AZ"/>
+        </w:rPr>
+        <w:t xml:space="preserve">tipinə xas olan dəyərlərə görə </w:t>
+      </w:r>
+      <w:r>
+        <w:rPr>
+          <w:b/>
+          <w:sz w:val="32"/>
+          <w:szCs w:val="32"/>
+        </w:rPr>
+        <w:t xml:space="preserve">BETWEEN </w:t>
+      </w:r>
+      <w:proofErr w:type="spellStart"/>
+      <w:r>
+        <w:rPr>
+          <w:sz w:val="32"/>
+          <w:szCs w:val="32"/>
+        </w:rPr>
+        <w:t>operatorunu</w:t>
+      </w:r>
+      <w:proofErr w:type="spellEnd"/>
+      <w:r>
+        <w:rPr>
+          <w:sz w:val="32"/>
+          <w:szCs w:val="32"/>
+        </w:rPr>
+        <w:t xml:space="preserve"> </w:t>
+      </w:r>
+      <w:proofErr w:type="spellStart"/>
+      <w:r>
+        <w:rPr>
+          <w:sz w:val="32"/>
+          <w:szCs w:val="32"/>
+        </w:rPr>
+        <w:t>istifa</w:t>
+      </w:r>
+      <w:proofErr w:type="spellEnd"/>
+      <w:r>
+        <w:rPr>
+          <w:sz w:val="32"/>
+          <w:szCs w:val="32"/>
+          <w:lang w:val="az-Latn-AZ"/>
+        </w:rPr>
+        <w:t xml:space="preserve">də etmiş olduq. İndi isə gəlin </w:t>
+      </w:r>
+      <w:r>
+        <w:rPr>
+          <w:b/>
+          <w:sz w:val="32"/>
+          <w:szCs w:val="32"/>
+          <w:lang w:val="az-Latn-AZ"/>
+        </w:rPr>
+        <w:t>rəqəmlər</w:t>
+      </w:r>
+      <w:r>
+        <w:rPr>
+          <w:sz w:val="32"/>
+          <w:szCs w:val="32"/>
+          <w:lang w:val="az-Latn-AZ"/>
+        </w:rPr>
+        <w:t xml:space="preserve"> ilə necə istifadə olunur aşağıdakı şəkildə olan query-ə baxaq.</w:t>
+      </w:r>
+    </w:p>
+    <w:p>
+      <w:pPr>
+        <w:rPr>
+          <w:sz w:val="32"/>
+          <w:szCs w:val="32"/>
+        </w:rPr>
+      </w:pPr>
+      <w:r>
+        <w:rPr>
+          <w:sz w:val="32"/>
+          <w:szCs w:val="32"/>
+          <w:lang w:val="az-Latn-AZ"/>
+        </w:rPr>
+        <w:lastRenderedPageBreak/>
         <w:t xml:space="preserve">gördüyümüz kimi burada biz </w:t>
       </w:r>
       <w:r>
@@ -2129,6 +2172,7 @@
       <w:proofErr w:type="spellStart"/>
       <w:r>
         <w:rPr>
+          <w:b/>
           <w:sz w:val="32"/>
           <w:szCs w:val="32"/>
         </w:rPr>
@@ -2274,7 +2318,7 @@
                     <pic:cNvPicPr/>
                   </pic:nvPicPr>
                   <pic:blipFill>
-                    <a:blip r:embed="rId13" cstate="print">
+                    <a:blip r:embed="rId15" cstate="print">
                       <a:extLst>
                         <a:ext uri="{28A0092B-C50C-407E-A947-70E740481C1C}">
                           <a14:useLocalDpi xmlns:a14="http://schemas.microsoft.com/office/drawing/2010/main" val="0"/>
@@ -2399,14 +2443,23 @@
         </w:rPr>
       </w:pPr>
       <w:proofErr w:type="spellStart"/>
-      <w:r>
-        <w:rPr>
-          <w:sz w:val="32"/>
-          <w:szCs w:val="32"/>
-        </w:rPr>
-        <w:t>Gördüyümüz</w:t>
-      </w:r>
-      <w:proofErr w:type="spellEnd"/>
+      <w:proofErr w:type="gramStart"/>
+      <w:r>
+        <w:rPr>
+          <w:sz w:val="32"/>
+          <w:szCs w:val="32"/>
+        </w:rPr>
+        <w:t>g</w:t>
+      </w:r>
+      <w:r>
+        <w:rPr>
+          <w:sz w:val="32"/>
+          <w:szCs w:val="32"/>
+        </w:rPr>
+        <w:t>ördüyümüz</w:t>
+      </w:r>
+      <w:proofErr w:type="spellEnd"/>
+      <w:proofErr w:type="gramEnd"/>
       <w:r>
         <w:rPr>
           <w:sz w:val="32"/>
@@ -2494,7 +2547,34 @@
           <w:szCs w:val="32"/>
           <w:lang w:val="az-Latn-AZ"/>
         </w:rPr>
-        <w:t>sal colum-u bu aralıq dəyərlərə sahib olmayan işçilərin məlumatlarını ver.</w:t>
+        <w:t>sal colum-da</w:t>
+      </w:r>
+      <w:r>
+        <w:rPr>
+          <w:b/>
+          <w:sz w:val="32"/>
+          <w:szCs w:val="32"/>
+          <w:lang w:val="az-Latn-AZ"/>
+        </w:rPr>
+        <w:t xml:space="preserve"> bu aralıq dəyərlərə sahib olmayan</w:t>
+      </w:r>
+      <w:r>
+        <w:rPr>
+          <w:b/>
+          <w:sz w:val="32"/>
+          <w:szCs w:val="32"/>
+          <w:lang w:val="az-Latn-AZ"/>
+        </w:rPr>
+        <w:t xml:space="preserve"> şərtə uyğun gələn,</w:t>
+      </w:r>
+      <w:r>
+        <w:rPr>
+          <w:b/>
+          <w:sz w:val="32"/>
+          <w:szCs w:val="32"/>
+          <w:lang w:val="az-Latn-AZ"/>
+        </w:rPr>
+        <w:t xml:space="preserve"> işçilərin məlumatlarını ver.</w:t>
       </w:r>
     </w:p>
     <w:p>
@@ -2529,142 +2609,23 @@
       </w:pPr>
       <w:r>
         <w:rPr>
-          <w:b/>
-          <w:sz w:val="32"/>
-          <w:szCs w:val="32"/>
-        </w:rPr>
-        <w:t xml:space="preserve">IS NULL </w:t>
-      </w:r>
-      <w:r>
-        <w:rPr>
-          <w:sz w:val="32"/>
-          <w:szCs w:val="32"/>
-          <w:lang w:val="az-Latn-AZ"/>
-        </w:rPr>
-        <w:t xml:space="preserve">filan sütuna görə apardığımız filterlama əməliyyatında yalnızca filterlama apardığımız sütunda </w:t>
-      </w:r>
-      <w:r>
-        <w:rPr>
-          <w:b/>
-          <w:sz w:val="32"/>
-          <w:szCs w:val="32"/>
-          <w:lang w:val="az-Latn-AZ"/>
-        </w:rPr>
-        <w:t xml:space="preserve">NULL </w:t>
-      </w:r>
-      <w:r>
-        <w:rPr>
-          <w:sz w:val="32"/>
-          <w:szCs w:val="32"/>
-          <w:lang w:val="az-Latn-AZ"/>
-        </w:rPr>
-        <w:t xml:space="preserve">dəyərə uyğun gələn dataları əldə etmək istədiyimizdə istifadə olunan operatordur. </w:t>
-      </w:r>
-      <w:r>
-        <w:rPr>
-          <w:sz w:val="32"/>
-          <w:szCs w:val="32"/>
-          <w:lang w:val="az-Latn-AZ"/>
-        </w:rPr>
-        <w:t xml:space="preserve">Məsələn aşağıdakı şəkildə olan table-da </w:t>
-      </w:r>
-      <w:r>
-        <w:rPr>
-          <w:b/>
-          <w:sz w:val="32"/>
-          <w:szCs w:val="32"/>
-          <w:lang w:val="az-Latn-AZ"/>
-        </w:rPr>
-        <w:t xml:space="preserve">comm </w:t>
-      </w:r>
-      <w:r>
-        <w:rPr>
-          <w:sz w:val="32"/>
-          <w:szCs w:val="32"/>
-          <w:lang w:val="az-Latn-AZ"/>
-        </w:rPr>
-        <w:t xml:space="preserve">sütunu özündə həm </w:t>
-      </w:r>
-      <w:r>
-        <w:rPr>
-          <w:b/>
-          <w:sz w:val="32"/>
-          <w:szCs w:val="32"/>
-          <w:lang w:val="az-Latn-AZ"/>
-        </w:rPr>
-        <w:t>null</w:t>
-      </w:r>
-      <w:r>
-        <w:rPr>
-          <w:sz w:val="32"/>
-          <w:szCs w:val="32"/>
-          <w:lang w:val="az-Latn-AZ"/>
-        </w:rPr>
-        <w:t xml:space="preserve"> və həmçinin </w:t>
-      </w:r>
-      <w:r>
-        <w:rPr>
-          <w:b/>
-          <w:sz w:val="32"/>
-          <w:szCs w:val="32"/>
-          <w:lang w:val="az-Latn-AZ"/>
-        </w:rPr>
-        <w:t xml:space="preserve">null </w:t>
-      </w:r>
-      <w:r>
-        <w:rPr>
-          <w:sz w:val="32"/>
-          <w:szCs w:val="32"/>
-          <w:lang w:val="az-Latn-AZ"/>
-        </w:rPr>
-        <w:t xml:space="preserve">olmayan dəyərlər saxlayır, lakin bizim </w:t>
-      </w:r>
-      <w:r>
-        <w:rPr>
-          <w:sz w:val="32"/>
-          <w:szCs w:val="32"/>
-          <w:lang w:val="az-Latn-AZ"/>
-        </w:rPr>
-        <w:lastRenderedPageBreak/>
-        <w:t xml:space="preserve">istəyimiz odur ki, burada </w:t>
-      </w:r>
-      <w:r>
-        <w:rPr>
-          <w:b/>
-          <w:sz w:val="32"/>
-          <w:szCs w:val="32"/>
-          <w:lang w:val="az-Latn-AZ"/>
-        </w:rPr>
-        <w:t>comm</w:t>
-      </w:r>
-      <w:r>
-        <w:rPr>
-          <w:sz w:val="32"/>
-          <w:szCs w:val="32"/>
-          <w:lang w:val="az-Latn-AZ"/>
-        </w:rPr>
-        <w:t xml:space="preserve"> sütunu yalnızca null dəyərlərə </w:t>
-      </w:r>
-      <w:r>
-        <w:rPr>
-          <w:b/>
           <w:noProof/>
           <w:sz w:val="32"/>
           <w:szCs w:val="32"/>
         </w:rPr>
         <w:drawing>
-          <wp:anchor distT="0" distB="0" distL="114300" distR="114300" simplePos="0" relativeHeight="251666432" behindDoc="0" locked="0" layoutInCell="1" allowOverlap="1" wp14:anchorId="571726F1" wp14:editId="2E3DC4F1">
+          <wp:anchor distT="0" distB="0" distL="114300" distR="114300" simplePos="0" relativeHeight="251669504" behindDoc="0" locked="0" layoutInCell="1" allowOverlap="1" wp14:anchorId="44B98FD1" wp14:editId="1DCF0B36">
             <wp:simplePos x="0" y="0"/>
-            <wp:positionH relativeFrom="column">
-              <wp:posOffset>214746</wp:posOffset>
+            <wp:positionH relativeFrom="margin">
+              <wp:posOffset>158981</wp:posOffset>
             </wp:positionH>
-            <wp:positionV relativeFrom="paragraph">
-              <wp:posOffset>602384</wp:posOffset>
+            <wp:positionV relativeFrom="margin">
+              <wp:align>bottom</wp:align>
             </wp:positionV>
             <wp:extent cx="5943600" cy="1427480"/>
             <wp:effectExtent l="0" t="0" r="0" b="1270"/>
             <wp:wrapSquare wrapText="bothSides"/>
-            <wp:docPr id="9" name="Picture 9"/>
+            <wp:docPr id="12" name="Picture 12"/>
             <wp:cNvGraphicFramePr>
               <a:graphicFrameLocks xmlns:a="http://schemas.openxmlformats.org/drawingml/2006/main" noChangeAspect="1"/>
             </wp:cNvGraphicFramePr>
@@ -2672,11 +2633,11 @@
               <a:graphicData uri="http://schemas.openxmlformats.org/drawingml/2006/picture">
                 <pic:pic xmlns:pic="http://schemas.openxmlformats.org/drawingml/2006/picture">
                   <pic:nvPicPr>
-                    <pic:cNvPr id="9" name="10.jpg"/>
+                    <pic:cNvPr id="12" name="1.jpg"/>
                     <pic:cNvPicPr/>
                   </pic:nvPicPr>
                   <pic:blipFill>
-                    <a:blip r:embed="rId14" cstate="print">
+                    <a:blip r:embed="rId16">
                       <a:extLst>
                         <a:ext uri="{28A0092B-C50C-407E-A947-70E740481C1C}">
                           <a14:useLocalDpi xmlns:a14="http://schemas.microsoft.com/office/drawing/2010/main" val="0"/>
@@ -2704,25 +2665,581 @@
       </w:r>
       <w:r>
         <w:rPr>
-          <w:sz w:val="32"/>
-          <w:szCs w:val="32"/>
-          <w:lang w:val="az-Latn-AZ"/>
-        </w:rPr>
-        <w:t>sahib olan dataları əldə etmək istəyirik.</w:t>
+          <w:b/>
+          <w:sz w:val="32"/>
+          <w:szCs w:val="32"/>
+        </w:rPr>
+        <w:t xml:space="preserve">IS NULL </w:t>
+      </w:r>
+      <w:proofErr w:type="spellStart"/>
+      <w:r>
+        <w:rPr>
+          <w:sz w:val="32"/>
+          <w:szCs w:val="32"/>
+        </w:rPr>
+        <w:t>operatoru</w:t>
+      </w:r>
+      <w:proofErr w:type="spellEnd"/>
+      <w:r>
+        <w:rPr>
+          <w:sz w:val="32"/>
+          <w:szCs w:val="32"/>
+        </w:rPr>
+        <w:t xml:space="preserve">, </w:t>
+      </w:r>
+      <w:proofErr w:type="spellStart"/>
+      <w:r>
+        <w:rPr>
+          <w:sz w:val="32"/>
+          <w:szCs w:val="32"/>
+        </w:rPr>
+        <w:t>əgər</w:t>
+      </w:r>
+      <w:proofErr w:type="spellEnd"/>
+      <w:r>
+        <w:rPr>
+          <w:sz w:val="32"/>
+          <w:szCs w:val="32"/>
+        </w:rPr>
+        <w:t xml:space="preserve"> biz </w:t>
+      </w:r>
+      <w:proofErr w:type="spellStart"/>
+      <w:r>
+        <w:rPr>
+          <w:sz w:val="32"/>
+          <w:szCs w:val="32"/>
+        </w:rPr>
+        <w:t>hər</w:t>
+      </w:r>
+      <w:proofErr w:type="spellEnd"/>
+      <w:r>
+        <w:rPr>
+          <w:sz w:val="32"/>
+          <w:szCs w:val="32"/>
+        </w:rPr>
+        <w:t xml:space="preserve"> </w:t>
+      </w:r>
+      <w:proofErr w:type="spellStart"/>
+      <w:r>
+        <w:rPr>
+          <w:sz w:val="32"/>
+          <w:szCs w:val="32"/>
+        </w:rPr>
+        <w:t>hansı</w:t>
+      </w:r>
+      <w:proofErr w:type="spellEnd"/>
+      <w:r>
+        <w:rPr>
+          <w:sz w:val="32"/>
+          <w:szCs w:val="32"/>
+        </w:rPr>
+        <w:t xml:space="preserve"> </w:t>
+      </w:r>
+      <w:proofErr w:type="spellStart"/>
+      <w:r>
+        <w:rPr>
+          <w:sz w:val="32"/>
+          <w:szCs w:val="32"/>
+        </w:rPr>
+        <w:t>bir</w:t>
+      </w:r>
+      <w:proofErr w:type="spellEnd"/>
+      <w:r>
+        <w:rPr>
+          <w:sz w:val="32"/>
+          <w:szCs w:val="32"/>
+        </w:rPr>
+        <w:t xml:space="preserve"> </w:t>
+      </w:r>
+      <w:proofErr w:type="spellStart"/>
+      <w:r>
+        <w:rPr>
+          <w:sz w:val="32"/>
+          <w:szCs w:val="32"/>
+        </w:rPr>
+        <w:t>sütunda</w:t>
+      </w:r>
+      <w:proofErr w:type="spellEnd"/>
+      <w:r>
+        <w:rPr>
+          <w:sz w:val="32"/>
+          <w:szCs w:val="32"/>
+        </w:rPr>
+        <w:t xml:space="preserve"> </w:t>
+      </w:r>
+      <w:r>
+        <w:rPr>
+          <w:b/>
+          <w:sz w:val="32"/>
+          <w:szCs w:val="32"/>
+        </w:rPr>
+        <w:t xml:space="preserve">NULL </w:t>
+      </w:r>
+      <w:proofErr w:type="spellStart"/>
+      <w:r>
+        <w:rPr>
+          <w:sz w:val="32"/>
+          <w:szCs w:val="32"/>
+        </w:rPr>
+        <w:t>dəyərlərə</w:t>
+      </w:r>
+      <w:proofErr w:type="spellEnd"/>
+      <w:r>
+        <w:rPr>
+          <w:sz w:val="32"/>
+          <w:szCs w:val="32"/>
+        </w:rPr>
+        <w:t xml:space="preserve"> sahib </w:t>
+      </w:r>
+      <w:proofErr w:type="spellStart"/>
+      <w:r>
+        <w:rPr>
+          <w:sz w:val="32"/>
+          <w:szCs w:val="32"/>
+        </w:rPr>
+        <w:t>olan</w:t>
+      </w:r>
+      <w:proofErr w:type="spellEnd"/>
+      <w:r>
+        <w:rPr>
+          <w:sz w:val="32"/>
+          <w:szCs w:val="32"/>
+        </w:rPr>
+        <w:t xml:space="preserve"> </w:t>
+      </w:r>
+      <w:proofErr w:type="spellStart"/>
+      <w:r>
+        <w:rPr>
+          <w:sz w:val="32"/>
+          <w:szCs w:val="32"/>
+        </w:rPr>
+        <w:t>sətirdəki</w:t>
+      </w:r>
+      <w:proofErr w:type="spellEnd"/>
+      <w:r>
+        <w:rPr>
+          <w:sz w:val="32"/>
+          <w:szCs w:val="32"/>
+        </w:rPr>
+        <w:t xml:space="preserve"> </w:t>
+      </w:r>
+      <w:proofErr w:type="spellStart"/>
+      <w:r>
+        <w:rPr>
+          <w:sz w:val="32"/>
+          <w:szCs w:val="32"/>
+        </w:rPr>
+        <w:t>məlumatları</w:t>
+      </w:r>
+      <w:proofErr w:type="spellEnd"/>
+      <w:r>
+        <w:rPr>
+          <w:sz w:val="32"/>
+          <w:szCs w:val="32"/>
+        </w:rPr>
+        <w:t xml:space="preserve"> </w:t>
+      </w:r>
+      <w:proofErr w:type="spellStart"/>
+      <w:r>
+        <w:rPr>
+          <w:sz w:val="32"/>
+          <w:szCs w:val="32"/>
+        </w:rPr>
+        <w:t>görmək</w:t>
+      </w:r>
+      <w:proofErr w:type="spellEnd"/>
+      <w:r>
+        <w:rPr>
+          <w:sz w:val="32"/>
+          <w:szCs w:val="32"/>
+        </w:rPr>
+        <w:t xml:space="preserve"> </w:t>
+      </w:r>
+      <w:proofErr w:type="spellStart"/>
+      <w:r>
+        <w:rPr>
+          <w:sz w:val="32"/>
+          <w:szCs w:val="32"/>
+        </w:rPr>
+        <w:t>istəyirik</w:t>
+      </w:r>
+      <w:proofErr w:type="spellEnd"/>
+      <w:r>
+        <w:rPr>
+          <w:sz w:val="32"/>
+          <w:szCs w:val="32"/>
+        </w:rPr>
+        <w:t xml:space="preserve"> </w:t>
+      </w:r>
+      <w:proofErr w:type="spellStart"/>
+      <w:r>
+        <w:rPr>
+          <w:sz w:val="32"/>
+          <w:szCs w:val="32"/>
+        </w:rPr>
+        <w:t>isə</w:t>
+      </w:r>
+      <w:proofErr w:type="spellEnd"/>
+      <w:r>
+        <w:rPr>
+          <w:sz w:val="32"/>
+          <w:szCs w:val="32"/>
+        </w:rPr>
+        <w:t xml:space="preserve"> </w:t>
+      </w:r>
+      <w:r>
+        <w:rPr>
+          <w:b/>
+          <w:sz w:val="32"/>
+          <w:szCs w:val="32"/>
+        </w:rPr>
+        <w:t xml:space="preserve">IS NULL </w:t>
+      </w:r>
+      <w:proofErr w:type="spellStart"/>
+      <w:r>
+        <w:rPr>
+          <w:sz w:val="32"/>
+          <w:szCs w:val="32"/>
+        </w:rPr>
+        <w:t>operatorundan</w:t>
+      </w:r>
+      <w:proofErr w:type="spellEnd"/>
+      <w:r>
+        <w:rPr>
+          <w:sz w:val="32"/>
+          <w:szCs w:val="32"/>
+        </w:rPr>
+        <w:t xml:space="preserve"> </w:t>
+      </w:r>
+      <w:proofErr w:type="spellStart"/>
+      <w:r>
+        <w:rPr>
+          <w:sz w:val="32"/>
+          <w:szCs w:val="32"/>
+        </w:rPr>
+        <w:t>istifadə</w:t>
+      </w:r>
+      <w:proofErr w:type="spellEnd"/>
+      <w:r>
+        <w:rPr>
+          <w:sz w:val="32"/>
+          <w:szCs w:val="32"/>
+        </w:rPr>
+        <w:t xml:space="preserve"> </w:t>
+      </w:r>
+      <w:proofErr w:type="spellStart"/>
+      <w:r>
+        <w:rPr>
+          <w:sz w:val="32"/>
+          <w:szCs w:val="32"/>
+        </w:rPr>
+        <w:t>etməliyik</w:t>
+      </w:r>
+      <w:proofErr w:type="spellEnd"/>
+      <w:r>
+        <w:rPr>
+          <w:sz w:val="32"/>
+          <w:szCs w:val="32"/>
+        </w:rPr>
+        <w:t xml:space="preserve">. </w:t>
+      </w:r>
+      <w:r>
+        <w:rPr>
+          <w:sz w:val="32"/>
+          <w:szCs w:val="32"/>
+        </w:rPr>
+        <w:t>.</w:t>
+      </w:r>
+      <w:r>
+        <w:rPr>
+          <w:sz w:val="32"/>
+          <w:szCs w:val="32"/>
+          <w:lang w:val="az-Latn-AZ"/>
+        </w:rPr>
+        <w:t xml:space="preserve"> Məsələn aşağıdakı şəkildə olan table-da </w:t>
+      </w:r>
+      <w:r>
+        <w:rPr>
+          <w:b/>
+          <w:sz w:val="32"/>
+          <w:szCs w:val="32"/>
+          <w:lang w:val="az-Latn-AZ"/>
+        </w:rPr>
+        <w:t xml:space="preserve">comm </w:t>
+      </w:r>
+      <w:r>
+        <w:rPr>
+          <w:sz w:val="32"/>
+          <w:szCs w:val="32"/>
+          <w:lang w:val="az-Latn-AZ"/>
+        </w:rPr>
+        <w:t xml:space="preserve">sütunu özündə həm </w:t>
+      </w:r>
+      <w:r>
+        <w:rPr>
+          <w:b/>
+          <w:sz w:val="32"/>
+          <w:szCs w:val="32"/>
+          <w:lang w:val="az-Latn-AZ"/>
+        </w:rPr>
+        <w:t>null</w:t>
+      </w:r>
+      <w:r>
+        <w:rPr>
+          <w:sz w:val="32"/>
+          <w:szCs w:val="32"/>
+          <w:lang w:val="az-Latn-AZ"/>
+        </w:rPr>
+        <w:t xml:space="preserve"> və həmçinin </w:t>
+      </w:r>
+      <w:r>
+        <w:rPr>
+          <w:b/>
+          <w:sz w:val="32"/>
+          <w:szCs w:val="32"/>
+          <w:lang w:val="az-Latn-AZ"/>
+        </w:rPr>
+        <w:t xml:space="preserve">null </w:t>
+      </w:r>
+      <w:r>
+        <w:rPr>
+          <w:sz w:val="32"/>
+          <w:szCs w:val="32"/>
+          <w:lang w:val="az-Latn-AZ"/>
+        </w:rPr>
+        <w:t xml:space="preserve">olmayan dəyərlər saxlayır, lakin bizim istəyimiz odur ki, </w:t>
+      </w:r>
+      <w:r>
+        <w:rPr>
+          <w:sz w:val="32"/>
+          <w:szCs w:val="32"/>
+          <w:lang w:val="az-Latn-AZ"/>
+        </w:rPr>
+        <w:t>hansı sətirdə</w:t>
+      </w:r>
+      <w:r>
+        <w:rPr>
+          <w:sz w:val="32"/>
+          <w:szCs w:val="32"/>
+          <w:lang w:val="az-Latn-AZ"/>
+        </w:rPr>
+        <w:t xml:space="preserve"> </w:t>
+      </w:r>
+      <w:r>
+        <w:rPr>
+          <w:b/>
+          <w:sz w:val="32"/>
+          <w:szCs w:val="32"/>
+          <w:lang w:val="az-Latn-AZ"/>
+        </w:rPr>
+        <w:t>comm</w:t>
+      </w:r>
+      <w:r>
+        <w:rPr>
+          <w:sz w:val="32"/>
+          <w:szCs w:val="32"/>
+          <w:lang w:val="az-Latn-AZ"/>
+        </w:rPr>
+        <w:t xml:space="preserve"> sütunu yalnızca null dəyərlərə sahib</w:t>
+      </w:r>
+      <w:r>
+        <w:rPr>
+          <w:sz w:val="32"/>
+          <w:szCs w:val="32"/>
+          <w:lang w:val="az-Latn-AZ"/>
+        </w:rPr>
+        <w:t>dir həmən sətirdəki</w:t>
+      </w:r>
+      <w:r>
+        <w:rPr>
+          <w:sz w:val="32"/>
+          <w:szCs w:val="32"/>
+          <w:lang w:val="az-Latn-AZ"/>
+        </w:rPr>
+        <w:t xml:space="preserve"> dataları əldə</w:t>
+      </w:r>
+      <w:r>
+        <w:rPr>
+          <w:sz w:val="32"/>
+          <w:szCs w:val="32"/>
+          <w:lang w:val="az-Latn-AZ"/>
+        </w:rPr>
+        <w:t xml:space="preserve"> edək.</w:t>
       </w:r>
     </w:p>
     <w:p>
       <w:pPr>
-        <w:pStyle w:val="ListParagraph"/>
-        <w:rPr>
-          <w:sz w:val="32"/>
-          <w:szCs w:val="32"/>
-        </w:rPr>
-      </w:pPr>
+        <w:rPr>
+          <w:sz w:val="32"/>
+          <w:szCs w:val="32"/>
+        </w:rPr>
+      </w:pPr>
+      <w:proofErr w:type="spellStart"/>
+      <w:proofErr w:type="gramStart"/>
+      <w:r>
+        <w:rPr>
+          <w:sz w:val="32"/>
+          <w:szCs w:val="32"/>
+        </w:rPr>
+        <w:lastRenderedPageBreak/>
+        <w:t>bunu</w:t>
+      </w:r>
+      <w:proofErr w:type="spellEnd"/>
+      <w:proofErr w:type="gramEnd"/>
+      <w:r>
+        <w:rPr>
+          <w:sz w:val="32"/>
+          <w:szCs w:val="32"/>
+        </w:rPr>
+        <w:t xml:space="preserve"> </w:t>
+      </w:r>
+      <w:proofErr w:type="spellStart"/>
+      <w:r>
+        <w:rPr>
+          <w:sz w:val="32"/>
+          <w:szCs w:val="32"/>
+        </w:rPr>
+        <w:t>edə</w:t>
+      </w:r>
+      <w:proofErr w:type="spellEnd"/>
+      <w:r>
+        <w:rPr>
+          <w:sz w:val="32"/>
+          <w:szCs w:val="32"/>
+        </w:rPr>
+        <w:t xml:space="preserve"> </w:t>
+      </w:r>
+      <w:proofErr w:type="spellStart"/>
+      <w:r>
+        <w:rPr>
+          <w:sz w:val="32"/>
+          <w:szCs w:val="32"/>
+        </w:rPr>
+        <w:t>bilmək</w:t>
+      </w:r>
+      <w:proofErr w:type="spellEnd"/>
+      <w:r>
+        <w:rPr>
+          <w:sz w:val="32"/>
+          <w:szCs w:val="32"/>
+        </w:rPr>
+        <w:t xml:space="preserve"> </w:t>
+      </w:r>
+      <w:proofErr w:type="spellStart"/>
+      <w:r>
+        <w:rPr>
+          <w:sz w:val="32"/>
+          <w:szCs w:val="32"/>
+        </w:rPr>
+        <w:t>üçün</w:t>
+      </w:r>
+      <w:proofErr w:type="spellEnd"/>
+      <w:r>
+        <w:rPr>
+          <w:sz w:val="32"/>
+          <w:szCs w:val="32"/>
+        </w:rPr>
+        <w:t xml:space="preserve"> </w:t>
+      </w:r>
+      <w:proofErr w:type="spellStart"/>
+      <w:r>
+        <w:rPr>
+          <w:sz w:val="32"/>
+          <w:szCs w:val="32"/>
+        </w:rPr>
+        <w:t>aşağıdakı</w:t>
+      </w:r>
+      <w:proofErr w:type="spellEnd"/>
+      <w:r>
+        <w:rPr>
+          <w:sz w:val="32"/>
+          <w:szCs w:val="32"/>
+        </w:rPr>
+        <w:t xml:space="preserve"> </w:t>
+      </w:r>
+      <w:proofErr w:type="spellStart"/>
+      <w:r>
+        <w:rPr>
+          <w:sz w:val="32"/>
+          <w:szCs w:val="32"/>
+        </w:rPr>
+        <w:t>şəkildə</w:t>
+      </w:r>
+      <w:proofErr w:type="spellEnd"/>
+      <w:r>
+        <w:rPr>
+          <w:sz w:val="32"/>
+          <w:szCs w:val="32"/>
+        </w:rPr>
+        <w:t xml:space="preserve"> </w:t>
+      </w:r>
+      <w:proofErr w:type="spellStart"/>
+      <w:r>
+        <w:rPr>
+          <w:sz w:val="32"/>
+          <w:szCs w:val="32"/>
+        </w:rPr>
+        <w:t>olan</w:t>
+      </w:r>
+      <w:proofErr w:type="spellEnd"/>
+      <w:r>
+        <w:rPr>
+          <w:sz w:val="32"/>
+          <w:szCs w:val="32"/>
+        </w:rPr>
+        <w:t xml:space="preserve"> query-</w:t>
+      </w:r>
+      <w:proofErr w:type="spellStart"/>
+      <w:r>
+        <w:rPr>
+          <w:sz w:val="32"/>
+          <w:szCs w:val="32"/>
+        </w:rPr>
+        <w:t>ni</w:t>
+      </w:r>
+      <w:proofErr w:type="spellEnd"/>
+      <w:r>
+        <w:rPr>
+          <w:sz w:val="32"/>
+          <w:szCs w:val="32"/>
+        </w:rPr>
+        <w:t xml:space="preserve"> </w:t>
+      </w:r>
+      <w:proofErr w:type="spellStart"/>
+      <w:r>
+        <w:rPr>
+          <w:sz w:val="32"/>
+          <w:szCs w:val="32"/>
+        </w:rPr>
+        <w:t>yazmağımız</w:t>
+      </w:r>
+      <w:proofErr w:type="spellEnd"/>
+      <w:r>
+        <w:rPr>
+          <w:sz w:val="32"/>
+          <w:szCs w:val="32"/>
+        </w:rPr>
+        <w:t xml:space="preserve"> </w:t>
+      </w:r>
+      <w:proofErr w:type="spellStart"/>
+      <w:r>
+        <w:rPr>
+          <w:sz w:val="32"/>
+          <w:szCs w:val="32"/>
+        </w:rPr>
+        <w:t>gərəkdir</w:t>
+      </w:r>
+      <w:proofErr w:type="spellEnd"/>
+      <w:r>
+        <w:rPr>
+          <w:sz w:val="32"/>
+          <w:szCs w:val="32"/>
+        </w:rPr>
+        <w:t>.</w:t>
+      </w:r>
     </w:p>
     <w:p>
       <w:pPr>
-        <w:pStyle w:val="ListParagraph"/>
         <w:rPr>
           <w:sz w:val="32"/>
           <w:szCs w:val="32"/>
@@ -2731,17 +3248,15 @@
       <w:r>
         <w:rPr>
           <w:noProof/>
-          <w:sz w:val="32"/>
-          <w:szCs w:val="32"/>
         </w:rPr>
         <w:drawing>
-          <wp:anchor distT="0" distB="0" distL="114300" distR="114300" simplePos="0" relativeHeight="251667456" behindDoc="0" locked="0" layoutInCell="1" allowOverlap="1" wp14:anchorId="51ACF889" wp14:editId="73C774CF">
+          <wp:anchor distT="0" distB="0" distL="114300" distR="114300" simplePos="0" relativeHeight="251667456" behindDoc="0" locked="0" layoutInCell="1" allowOverlap="1" wp14:anchorId="11CF690F" wp14:editId="5CFE2962">
             <wp:simplePos x="0" y="0"/>
-            <wp:positionH relativeFrom="column">
-              <wp:posOffset>124691</wp:posOffset>
+            <wp:positionH relativeFrom="margin">
+              <wp:posOffset>-49472</wp:posOffset>
             </wp:positionH>
-            <wp:positionV relativeFrom="paragraph">
-              <wp:posOffset>547890</wp:posOffset>
+            <wp:positionV relativeFrom="margin">
+              <wp:posOffset>630036</wp:posOffset>
             </wp:positionV>
             <wp:extent cx="5943600" cy="2010410"/>
             <wp:effectExtent l="0" t="0" r="0" b="8890"/>
@@ -2758,7 +3273,7 @@
                     <pic:cNvPicPr/>
                   </pic:nvPicPr>
                   <pic:blipFill>
-                    <a:blip r:embed="rId15" cstate="print">
+                    <a:blip r:embed="rId17" cstate="print">
                       <a:extLst>
                         <a:ext uri="{28A0092B-C50C-407E-A947-70E740481C1C}">
                           <a14:useLocalDpi xmlns:a14="http://schemas.microsoft.com/office/drawing/2010/main" val="0"/>
@@ -2784,39 +3299,24 @@
           </wp:anchor>
         </w:drawing>
       </w:r>
-      <w:r>
-        <w:rPr>
-          <w:sz w:val="32"/>
-          <w:szCs w:val="32"/>
-          <w:lang w:val="az-Latn-AZ"/>
-        </w:rPr>
-        <w:t>Belə olduğu halda a</w:t>
-      </w:r>
-      <w:r>
-        <w:rPr>
-          <w:sz w:val="32"/>
-          <w:szCs w:val="32"/>
-          <w:lang w:val="az-Latn-AZ"/>
-        </w:rPr>
-        <w:t>şağıdakı şəkildən bunun nə demək olduğunu daha yaxşı anlaya bilərik.</w:t>
-      </w:r>
-    </w:p>
-    <w:p>
-      <w:pPr>
-        <w:rPr>
-          <w:sz w:val="32"/>
-          <w:szCs w:val="32"/>
-        </w:rPr>
-      </w:pPr>
-      <w:proofErr w:type="spellStart"/>
-      <w:r>
-        <w:rPr>
-          <w:sz w:val="32"/>
-          <w:szCs w:val="32"/>
-        </w:rPr>
-        <w:t>Gördüyümüz</w:t>
-      </w:r>
-      <w:proofErr w:type="spellEnd"/>
+      <w:proofErr w:type="spellStart"/>
+      <w:proofErr w:type="gramStart"/>
+      <w:r>
+        <w:rPr>
+          <w:sz w:val="32"/>
+          <w:szCs w:val="32"/>
+        </w:rPr>
+        <w:t>g</w:t>
+      </w:r>
+      <w:r>
+        <w:rPr>
+          <w:sz w:val="32"/>
+          <w:szCs w:val="32"/>
+        </w:rPr>
+        <w:t>ördüyümüz</w:t>
+      </w:r>
+      <w:proofErr w:type="spellEnd"/>
+      <w:proofErr w:type="gramEnd"/>
       <w:r>
         <w:rPr>
           <w:sz w:val="32"/>
@@ -3097,14 +3597,25 @@
         </w:rPr>
         <w:t xml:space="preserve">saxlayan sütunu </w:t>
       </w:r>
-      <w:r>
-        <w:rPr>
-          <w:b/>
-          <w:sz w:val="32"/>
-          <w:szCs w:val="32"/>
-          <w:lang w:val="az-Latn-AZ"/>
-        </w:rPr>
-        <w:t xml:space="preserve">=(equals) </w:t>
+      <w:proofErr w:type="gramStart"/>
+      <w:r>
+        <w:rPr>
+          <w:b/>
+          <w:sz w:val="32"/>
+          <w:szCs w:val="32"/>
+          <w:lang w:val="az-Latn-AZ"/>
+        </w:rPr>
+        <w:t>=(</w:t>
+      </w:r>
+      <w:proofErr w:type="gramEnd"/>
+      <w:r>
+        <w:rPr>
+          <w:b/>
+          <w:sz w:val="32"/>
+          <w:szCs w:val="32"/>
+          <w:lang w:val="az-Latn-AZ"/>
+        </w:rPr>
+        <w:t xml:space="preserve">equals) </w:t>
       </w:r>
       <w:r>
         <w:rPr>
@@ -3246,7 +3757,7 @@
           <w:szCs w:val="32"/>
         </w:rPr>
         <w:drawing>
-          <wp:inline distT="0" distB="0" distL="0" distR="0">
+          <wp:inline distT="0" distB="0" distL="0" distR="0" wp14:anchorId="0DC67F30" wp14:editId="1309FCD4">
             <wp:extent cx="5943600" cy="815340"/>
             <wp:effectExtent l="0" t="0" r="0" b="3810"/>
             <wp:docPr id="13" name="Picture 13"/>
@@ -3261,7 +3772,7 @@
                     <pic:cNvPicPr/>
                   </pic:nvPicPr>
                   <pic:blipFill>
-                    <a:blip r:embed="rId16" cstate="print">
+                    <a:blip r:embed="rId18" cstate="print">
                       <a:extLst>
                         <a:ext uri="{28A0092B-C50C-407E-A947-70E740481C1C}">
                           <a14:useLocalDpi xmlns:a14="http://schemas.microsoft.com/office/drawing/2010/main" val="0"/>
@@ -3306,7 +3817,6 @@
           <w:sz w:val="32"/>
           <w:szCs w:val="32"/>
         </w:rPr>
-        <w:lastRenderedPageBreak/>
         <w:t>Birdə</w:t>
       </w:r>
       <w:proofErr w:type="spellEnd"/>
@@ -3444,7 +3954,7 @@
                     <pic:cNvPicPr/>
                   </pic:nvPicPr>
                   <pic:blipFill>
-                    <a:blip r:embed="rId17" cstate="print">
+                    <a:blip r:embed="rId19" cstate="print">
                       <a:extLst>
                         <a:ext uri="{28A0092B-C50C-407E-A947-70E740481C1C}">
                           <a14:useLocalDpi xmlns:a14="http://schemas.microsoft.com/office/drawing/2010/main" val="0"/>
@@ -3480,14 +3990,24 @@
         </w:rPr>
       </w:pPr>
       <w:proofErr w:type="spellStart"/>
-      <w:r>
-        <w:rPr>
-          <w:sz w:val="32"/>
-          <w:szCs w:val="32"/>
-        </w:rPr>
-        <w:t>Gördüyümüz</w:t>
-      </w:r>
-      <w:proofErr w:type="spellEnd"/>
+      <w:proofErr w:type="gramStart"/>
+      <w:r>
+        <w:rPr>
+          <w:sz w:val="32"/>
+          <w:szCs w:val="32"/>
+        </w:rPr>
+        <w:lastRenderedPageBreak/>
+        <w:t>g</w:t>
+      </w:r>
+      <w:r>
+        <w:rPr>
+          <w:sz w:val="32"/>
+          <w:szCs w:val="32"/>
+        </w:rPr>
+        <w:t>ördüyümüz</w:t>
+      </w:r>
+      <w:proofErr w:type="spellEnd"/>
+      <w:proofErr w:type="gramEnd"/>
       <w:r>
         <w:rPr>
           <w:sz w:val="32"/>
@@ -4006,8 +4526,6 @@
         </w:rPr>
         <w:t>.</w:t>
       </w:r>
-      <w:bookmarkStart w:id="0" w:name="_GoBack"/>
-      <w:bookmarkEnd w:id="0"/>
     </w:p>
     <w:p>
       <w:pPr>
@@ -4059,7 +4577,7 @@
                     <pic:cNvPicPr/>
                   </pic:nvPicPr>
                   <pic:blipFill>
-                    <a:blip r:embed="rId18" cstate="print">
+                    <a:blip r:embed="rId20" cstate="print">
                       <a:extLst>
                         <a:ext uri="{28A0092B-C50C-407E-A947-70E740481C1C}">
                           <a14:useLocalDpi xmlns:a14="http://schemas.microsoft.com/office/drawing/2010/main" val="0"/>
@@ -4093,17 +4611,8 @@
         </w:rPr>
         <w:t>TASK SOLVING</w:t>
       </w:r>
-    </w:p>
-    <w:p>
-      <w:pPr>
-        <w:pStyle w:val="ListParagraph"/>
-        <w:jc w:val="center"/>
-        <w:rPr>
-          <w:b/>
-          <w:sz w:val="32"/>
-          <w:szCs w:val="32"/>
-        </w:rPr>
-      </w:pPr>
+      <w:bookmarkStart w:id="0" w:name="_GoBack"/>
+      <w:bookmarkEnd w:id="0"/>
     </w:p>
     <w:sectPr>
       <w:pgSz w:w="12240" w:h="15840"/>
@@ -4115,9 +4624,59 @@
 </w:document>
 </file>
 
+<file path=word/endnotes.xml><?xml version="1.0" encoding="utf-8"?>
+<w:endnotes xmlns:wpc="http://schemas.microsoft.com/office/word/2010/wordprocessingCanvas" xmlns:mc="http://schemas.openxmlformats.org/markup-compatibility/2006" xmlns:o="urn:schemas-microsoft-com:office:office" xmlns:r="http://schemas.openxmlformats.org/officeDocument/2006/relationships" xmlns:m="http://schemas.openxmlformats.org/officeDocument/2006/math" xmlns:v="urn:schemas-microsoft-com:vml" xmlns:wp14="http://schemas.microsoft.com/office/word/2010/wordprocessingDrawing" xmlns:wp="http://schemas.openxmlformats.org/drawingml/2006/wordprocessingDrawing" xmlns:w10="urn:schemas-microsoft-com:office:word" xmlns:w="http://schemas.openxmlformats.org/wordprocessingml/2006/main" xmlns:w14="http://schemas.microsoft.com/office/word/2010/wordml" xmlns:w15="http://schemas.microsoft.com/office/word/2012/wordml" xmlns:wpg="http://schemas.microsoft.com/office/word/2010/wordprocessingGroup" xmlns:wpi="http://schemas.microsoft.com/office/word/2010/wordprocessingInk" xmlns:wne="http://schemas.microsoft.com/office/word/2006/wordml" xmlns:wps="http://schemas.microsoft.com/office/word/2010/wordprocessingShape" mc:Ignorable="w14 w15 wp14">
+  <w:endnote w:type="separator" w:id="-1">
+    <w:p>
+      <w:pPr>
+        <w:spacing w:after="0" w:line="240" w:lineRule="auto"/>
+      </w:pPr>
+      <w:r>
+        <w:separator/>
+      </w:r>
+    </w:p>
+  </w:endnote>
+  <w:endnote w:type="continuationSeparator" w:id="0">
+    <w:p>
+      <w:pPr>
+        <w:spacing w:after="0" w:line="240" w:lineRule="auto"/>
+      </w:pPr>
+      <w:r>
+        <w:continuationSeparator/>
+      </w:r>
+    </w:p>
+  </w:endnote>
+</w:endnotes>
+</file>
+
+<file path=word/footnotes.xml><?xml version="1.0" encoding="utf-8"?>
+<w:footnotes xmlns:wpc="http://schemas.microsoft.com/office/word/2010/wordprocessingCanvas" xmlns:mc="http://schemas.openxmlformats.org/markup-compatibility/2006" xmlns:o="urn:schemas-microsoft-com:office:office" xmlns:r="http://schemas.openxmlformats.org/officeDocument/2006/relationships" xmlns:m="http://schemas.openxmlformats.org/officeDocument/2006/math" xmlns:v="urn:schemas-microsoft-com:vml" xmlns:wp14="http://schemas.microsoft.com/office/word/2010/wordprocessingDrawing" xmlns:wp="http://schemas.openxmlformats.org/drawingml/2006/wordprocessingDrawing" xmlns:w10="urn:schemas-microsoft-com:office:word" xmlns:w="http://schemas.openxmlformats.org/wordprocessingml/2006/main" xmlns:w14="http://schemas.microsoft.com/office/word/2010/wordml" xmlns:w15="http://schemas.microsoft.com/office/word/2012/wordml" xmlns:wpg="http://schemas.microsoft.com/office/word/2010/wordprocessingGroup" xmlns:wpi="http://schemas.microsoft.com/office/word/2010/wordprocessingInk" xmlns:wne="http://schemas.microsoft.com/office/word/2006/wordml" xmlns:wps="http://schemas.microsoft.com/office/word/2010/wordprocessingShape" mc:Ignorable="w14 w15 wp14">
+  <w:footnote w:type="separator" w:id="-1">
+    <w:p>
+      <w:pPr>
+        <w:spacing w:after="0" w:line="240" w:lineRule="auto"/>
+      </w:pPr>
+      <w:r>
+        <w:separator/>
+      </w:r>
+    </w:p>
+  </w:footnote>
+  <w:footnote w:type="continuationSeparator" w:id="0">
+    <w:p>
+      <w:pPr>
+        <w:spacing w:after="0" w:line="240" w:lineRule="auto"/>
+      </w:pPr>
+      <w:r>
+        <w:continuationSeparator/>
+      </w:r>
+    </w:p>
+  </w:footnote>
+</w:footnotes>
+</file>
+
 <file path=word/numbering.xml><?xml version="1.0" encoding="utf-8"?>
-<w:numbering xmlns:wpc="http://schemas.microsoft.com/office/word/2010/wordprocessingCanvas" xmlns:cx="http://schemas.microsoft.com/office/drawing/2014/chartex" xmlns:mc="http://schemas.openxmlformats.org/markup-compatibility/2006" xmlns:o="urn:schemas-microsoft-com:office:office" xmlns:r="http://schemas.openxmlformats.org/officeDocument/2006/relationships" xmlns:m="http://schemas.openxmlformats.org/officeDocument/2006/math" xmlns:v="urn:schemas-microsoft-com:vml" xmlns:wp14="http://schemas.microsoft.com/office/word/2010/wordprocessingDrawing" xmlns:wp="http://schemas.openxmlformats.org/drawingml/2006/wordprocessingDrawing" xmlns:w10="urn:schemas-microsoft-com:office:word" xmlns:w="http://schemas.openxmlformats.org/wordprocessingml/2006/main" xmlns:w14="http://schemas.microsoft.com/office/word/2010/wordml" xmlns:w15="http://schemas.microsoft.com/office/word/2012/wordml" xmlns:w16se="http://schemas.microsoft.com/office/word/2015/wordml/symex" xmlns:wpg="http://schemas.microsoft.com/office/word/2010/wordprocessingGroup" xmlns:wpi="http://schemas.microsoft.com/office/word/2010/wordprocessingInk" xmlns:wne="http://schemas.microsoft.com/office/word/2006/wordml" xmlns:wps="http://schemas.microsoft.com/office/word/2010/wordprocessingShape" mc:Ignorable="w14 w15 w16se wp14">
-  <w:abstractNum w:abstractNumId="0" w15:restartNumberingAfterBreak="0">
+<w:numbering xmlns:wpc="http://schemas.microsoft.com/office/word/2010/wordprocessingCanvas" xmlns:mc="http://schemas.openxmlformats.org/markup-compatibility/2006" xmlns:o="urn:schemas-microsoft-com:office:office" xmlns:r="http://schemas.openxmlformats.org/officeDocument/2006/relationships" xmlns:m="http://schemas.openxmlformats.org/officeDocument/2006/math" xmlns:v="urn:schemas-microsoft-com:vml" xmlns:wp14="http://schemas.microsoft.com/office/word/2010/wordprocessingDrawing" xmlns:wp="http://schemas.openxmlformats.org/drawingml/2006/wordprocessingDrawing" xmlns:w10="urn:schemas-microsoft-com:office:word" xmlns:w="http://schemas.openxmlformats.org/wordprocessingml/2006/main" xmlns:w14="http://schemas.microsoft.com/office/word/2010/wordml" xmlns:w15="http://schemas.microsoft.com/office/word/2012/wordml" xmlns:wpg="http://schemas.microsoft.com/office/word/2010/wordprocessingGroup" xmlns:wpi="http://schemas.microsoft.com/office/word/2010/wordprocessingInk" xmlns:wne="http://schemas.microsoft.com/office/word/2006/wordml" xmlns:wps="http://schemas.microsoft.com/office/word/2010/wordprocessingShape" mc:Ignorable="w14 w15 wp14">
+  <w:abstractNum w:abstractNumId="0">
     <w:nsid w:val="0EA20685"/>
     <w:multiLevelType w:val="hybridMultilevel"/>
     <w:tmpl w:val="8460FC52"/>
@@ -4203,7 +4762,7 @@
       </w:pPr>
     </w:lvl>
   </w:abstractNum>
-  <w:abstractNum w:abstractNumId="1" w15:restartNumberingAfterBreak="0">
+  <w:abstractNum w:abstractNumId="1">
     <w:nsid w:val="106C33A8"/>
     <w:multiLevelType w:val="hybridMultilevel"/>
     <w:tmpl w:val="E2127EF6"/>
@@ -4289,7 +4848,7 @@
       </w:pPr>
     </w:lvl>
   </w:abstractNum>
-  <w:abstractNum w:abstractNumId="2" w15:restartNumberingAfterBreak="0">
+  <w:abstractNum w:abstractNumId="2">
     <w:nsid w:val="13A25811"/>
     <w:multiLevelType w:val="hybridMultilevel"/>
     <w:tmpl w:val="A2A653C2"/>
@@ -4375,7 +4934,7 @@
       </w:pPr>
     </w:lvl>
   </w:abstractNum>
-  <w:abstractNum w:abstractNumId="3" w15:restartNumberingAfterBreak="0">
+  <w:abstractNum w:abstractNumId="3">
     <w:nsid w:val="2A6A518D"/>
     <w:multiLevelType w:val="hybridMultilevel"/>
     <w:tmpl w:val="CDD4E0C4"/>
@@ -4461,7 +5020,7 @@
       </w:pPr>
     </w:lvl>
   </w:abstractNum>
-  <w:abstractNum w:abstractNumId="4" w15:restartNumberingAfterBreak="0">
+  <w:abstractNum w:abstractNumId="4">
     <w:nsid w:val="44CC005B"/>
     <w:multiLevelType w:val="hybridMultilevel"/>
     <w:tmpl w:val="928C7152"/>
@@ -4547,7 +5106,7 @@
       </w:pPr>
     </w:lvl>
   </w:abstractNum>
-  <w:abstractNum w:abstractNumId="5" w15:restartNumberingAfterBreak="0">
+  <w:abstractNum w:abstractNumId="5">
     <w:nsid w:val="48907842"/>
     <w:multiLevelType w:val="hybridMultilevel"/>
     <w:tmpl w:val="A73AEACE"/>
@@ -4633,7 +5192,7 @@
       </w:pPr>
     </w:lvl>
   </w:abstractNum>
-  <w:abstractNum w:abstractNumId="6" w15:restartNumberingAfterBreak="0">
+  <w:abstractNum w:abstractNumId="6">
     <w:nsid w:val="4D6D1F0B"/>
     <w:multiLevelType w:val="hybridMultilevel"/>
     <w:tmpl w:val="27347BCA"/>
@@ -4719,7 +5278,7 @@
       </w:pPr>
     </w:lvl>
   </w:abstractNum>
-  <w:abstractNum w:abstractNumId="7" w15:restartNumberingAfterBreak="0">
+  <w:abstractNum w:abstractNumId="7">
     <w:nsid w:val="553524FD"/>
     <w:multiLevelType w:val="hybridMultilevel"/>
     <w:tmpl w:val="8A22A91E"/>
@@ -4832,7 +5391,7 @@
       </w:rPr>
     </w:lvl>
   </w:abstractNum>
-  <w:abstractNum w:abstractNumId="8" w15:restartNumberingAfterBreak="0">
+  <w:abstractNum w:abstractNumId="8">
     <w:nsid w:val="746E040F"/>
     <w:multiLevelType w:val="hybridMultilevel"/>
     <w:tmpl w:val="74E86A98"/>
@@ -4918,7 +5477,7 @@
       </w:pPr>
     </w:lvl>
   </w:abstractNum>
-  <w:abstractNum w:abstractNumId="9" w15:restartNumberingAfterBreak="0">
+  <w:abstractNum w:abstractNumId="9">
     <w:nsid w:val="79E75986"/>
     <w:multiLevelType w:val="hybridMultilevel"/>
     <w:tmpl w:val="761EE528"/>
@@ -5004,7 +5563,7 @@
       </w:pPr>
     </w:lvl>
   </w:abstractNum>
-  <w:abstractNum w:abstractNumId="10" w15:restartNumberingAfterBreak="0">
+  <w:abstractNum w:abstractNumId="10">
     <w:nsid w:val="7D044634"/>
     <w:multiLevelType w:val="hybridMultilevel"/>
     <w:tmpl w:val="D8C6D628"/>
@@ -5127,7 +5686,7 @@
 </file>
 
 <file path=word/styles.xml><?xml version="1.0" encoding="utf-8"?>
-<w:styles xmlns:mc="http://schemas.openxmlformats.org/markup-compatibility/2006" xmlns:r="http://schemas.openxmlformats.org/officeDocument/2006/relationships" xmlns:w="http://schemas.openxmlformats.org/wordprocessingml/2006/main" xmlns:w14="http://schemas.microsoft.com/office/word/2010/wordml" xmlns:w15="http://schemas.microsoft.com/office/word/2012/wordml" xmlns:w16se="http://schemas.microsoft.com/office/word/2015/wordml/symex" mc:Ignorable="w14 w15 w16se">
+<w:styles xmlns:mc="http://schemas.openxmlformats.org/markup-compatibility/2006" xmlns:r="http://schemas.openxmlformats.org/officeDocument/2006/relationships" xmlns:w="http://schemas.openxmlformats.org/wordprocessingml/2006/main" xmlns:w14="http://schemas.microsoft.com/office/word/2010/wordml" xmlns:w15="http://schemas.microsoft.com/office/word/2012/wordml" mc:Ignorable="w14 w15">
   <w:docDefaults>
     <w:rPrDefault>
       <w:rPr>
@@ -5558,6 +6117,50 @@
       <w:contextualSpacing/>
     </w:pPr>
   </w:style>
+  <w:style w:type="paragraph" w:styleId="Header">
+    <w:name w:val="header"/>
+    <w:basedOn w:val="Normal"/>
+    <w:link w:val="HeaderChar"/>
+    <w:uiPriority w:val="99"/>
+    <w:unhideWhenUsed/>
+    <w:rsid w:val="00CB3F12"/>
+    <w:pPr>
+      <w:tabs>
+        <w:tab w:val="center" w:pos="4680"/>
+        <w:tab w:val="right" w:pos="9360"/>
+      </w:tabs>
+      <w:spacing w:after="0" w:line="240" w:lineRule="auto"/>
+    </w:pPr>
+  </w:style>
+  <w:style w:type="character" w:customStyle="1" w:styleId="HeaderChar">
+    <w:name w:val="Header Char"/>
+    <w:basedOn w:val="DefaultParagraphFont"/>
+    <w:link w:val="Header"/>
+    <w:uiPriority w:val="99"/>
+    <w:rsid w:val="00CB3F12"/>
+  </w:style>
+  <w:style w:type="paragraph" w:styleId="Footer">
+    <w:name w:val="footer"/>
+    <w:basedOn w:val="Normal"/>
+    <w:link w:val="FooterChar"/>
+    <w:uiPriority w:val="99"/>
+    <w:unhideWhenUsed/>
+    <w:rsid w:val="00CB3F12"/>
+    <w:pPr>
+      <w:tabs>
+        <w:tab w:val="center" w:pos="4680"/>
+        <w:tab w:val="right" w:pos="9360"/>
+      </w:tabs>
+      <w:spacing w:after="0" w:line="240" w:lineRule="auto"/>
+    </w:pPr>
+  </w:style>
+  <w:style w:type="character" w:customStyle="1" w:styleId="FooterChar">
+    <w:name w:val="Footer Char"/>
+    <w:basedOn w:val="DefaultParagraphFont"/>
+    <w:link w:val="Footer"/>
+    <w:uiPriority w:val="99"/>
+    <w:rsid w:val="00CB3F12"/>
+  </w:style>
 </w:styles>
 </file>
 
@@ -5827,7 +6430,7 @@
 </file>
 
 <file path=customXml/itemProps1.xml><?xml version="1.0" encoding="utf-8"?>
-<ds:datastoreItem xmlns:ds="http://schemas.openxmlformats.org/officeDocument/2006/customXml" ds:itemID="{F945F784-45BF-4DA0-8358-CEF81565B109}">
+<ds:datastoreItem xmlns:ds="http://schemas.openxmlformats.org/officeDocument/2006/customXml" ds:itemID="{D9D65174-0C27-4C15-B6B9-EDE7D7CAA7C7}">
   <ds:schemaRefs>
     <ds:schemaRef ds:uri="http://schemas.openxmlformats.org/officeDocument/2006/bibliography"/>
   </ds:schemaRefs>

</xml_diff>